<commit_message>
Devops i dorada gresaka
</commit_message>
<xml_diff>
--- a/report/REPORT_sr.docx
+++ b/report/REPORT_sr.docx
@@ -8,7 +8,7 @@
           <w:docPartGallery w:val="Cover Pages"/>
           <w:docPartUnique w:val="true"/>
         </w:docPartObj>
-        <w:id w:val="382662623"/>
+        <w:id w:val="761785638"/>
       </w:sdtPr>
       <w:sdtContent>
         <w:p>
@@ -60,7 +60,7 @@
             </w:pPr>
             <w:sdt>
               <w:sdtPr>
-                <w:id w:val="1163202300"/>
+                <w:id w:val="1171148947"/>
                 <w:dataBinding w:prefixMappings="xmlns:ns0='http://schemas.openxmlformats.org/officeDocument/2006/extended-properties'" w:xpath="/ns0:Properties[1]/ns0:Company[1]" w:storeItemID="{6668398D-A668-4E3E-A5EB-62B293D839F1}"/>
                 <w:placeholder>
                   <w:docPart w:val="9F289E853BF54024B6C43CCD10EDC323"/>
@@ -106,7 +106,7 @@
             </w:pPr>
             <w:sdt>
               <w:sdtPr>
-                <w:id w:val="1246059905"/>
+                <w:id w:val="820162356"/>
                 <w:dataBinding w:prefixMappings="xmlns:ns0='http://schemas.openxmlformats.org/package/2006/metadata/core-properties' xmlns:ns1='http://purl.org/dc/elements/1.1/'" w:xpath="/ns0:coreProperties[1]/ns1:title[1]" w:storeItemID="{6C3C8BC8-F283-45AE-878A-BAB7291924A1}"/>
                 <w:placeholder>
                   <w:docPart w:val="B271F4C5AA484567BB5D727FAA17DEF9"/>
@@ -144,7 +144,7 @@
             </w:pPr>
             <w:sdt>
               <w:sdtPr>
-                <w:id w:val="264920720"/>
+                <w:id w:val="1428319490"/>
                 <w:dataBinding w:prefixMappings="xmlns:ns0='http://schemas.openxmlformats.org/package/2006/metadata/core-properties' xmlns:ns1='http://purl.org/dc/elements/1.1/'" w:xpath="/ns0:coreProperties[1]/ns1:subject[1]" w:storeItemID="{6C3C8BC8-F283-45AE-878A-BAB7291924A1}"/>
                 <w:placeholder>
                   <w:docPart w:val="C7FEDB486BCB433EAC5A1D2178B45810"/>
@@ -200,7 +200,7 @@
             </w:pPr>
             <w:sdt>
               <w:sdtPr>
-                <w:id w:val="1459617592"/>
+                <w:id w:val="89972749"/>
                 <w:dataBinding w:prefixMappings="xmlns:ns0='http://schemas.openxmlformats.org/package/2006/metadata/core-properties' xmlns:ns1='http://purl.org/dc/elements/1.1/'" w:xpath="/ns0:coreProperties[1]/ns1:creator[1]" w:storeItemID="{6C3C8BC8-F283-45AE-878A-BAB7291924A1}"/>
                 <w:placeholder>
                   <w:docPart w:val="7D0E8ED9EB494087AD6155F1A8AC5730"/>
@@ -689,31 +689,7 @@
                 <w:szCs w:val="24"/>
                 <w:lang w:val="en-US" w:eastAsia="ja-JP" w:bidi="ar-SA"/>
               </w:rPr>
-              <w:t>1</w:t>
-            </w:r>
-            <w:r>
-              <w:rPr>
-                <w:rFonts w:eastAsia="游明朝" w:cs=""/>
-                <w:b/>
-                <w:bCs/>
-                <w:kern w:val="2"/>
-                <w:sz w:val="24"/>
-                <w:szCs w:val="24"/>
-                <w:lang w:val="en-US" w:eastAsia="ja-JP" w:bidi="ar-SA"/>
-              </w:rPr>
-              <w:t>.</w:t>
-            </w:r>
-            <w:r>
-              <w:rPr>
-                <w:rFonts w:eastAsia="游明朝" w:cs=""/>
-                <w:b/>
-                <w:bCs/>
-                <w:kern w:val="2"/>
-                <w:sz w:val="24"/>
-                <w:szCs w:val="24"/>
-                <w:lang w:val="en-US" w:eastAsia="ja-JP" w:bidi="ar-SA"/>
-              </w:rPr>
-              <w:t>1</w:t>
+              <w:t>1.1</w:t>
             </w:r>
           </w:p>
         </w:tc>
@@ -1172,6 +1148,7 @@
                 <w:szCs w:val="24"/>
                 <w:lang w:val="en-US" w:eastAsia="ja-JP" w:bidi="ar-SA"/>
               </w:rPr>
+              <w:t>20.3.2024</w:t>
             </w:r>
           </w:p>
         </w:tc>
@@ -1188,7 +1165,7 @@
               <w:suppressAutoHyphens w:val="true"/>
               <w:spacing w:lineRule="auto" w:line="240" w:before="0" w:after="0"/>
               <w:jc w:val="left"/>
-              <w:cnfStyle w:val="000000100000" w:firstRow="0" w:lastRow="0" w:firstColumn="0" w:lastColumn="0" w:oddVBand="0" w:evenVBand="0" w:oddHBand="1" w:evenHBand="0" w:firstRowFirstColumn="0" w:firstRowLastColumn="0" w:lastRowFirstColumn="0" w:lastRowLastColumn="0"/>
+              <w:cnfStyle w:val="000000000000" w:firstRow="0" w:lastRow="0" w:firstColumn="0" w:lastColumn="0" w:oddVBand="0" w:evenVBand="0" w:oddHBand="0" w:evenHBand="0" w:firstRowFirstColumn="0" w:firstRowLastColumn="0" w:lastRowFirstColumn="0" w:lastRowLastColumn="0"/>
               <w:rPr>
                 <w:rFonts w:ascii="Aptos" w:hAnsi="Aptos" w:eastAsia="游明朝" w:cs=""/>
                 <w:kern w:val="2"/>
@@ -1198,13 +1175,8 @@
               </w:rPr>
             </w:pPr>
             <w:r>
-              <w:rPr>
-                <w:rFonts w:eastAsia="游明朝" w:cs=""/>
-                <w:kern w:val="2"/>
-                <w:sz w:val="24"/>
-                <w:szCs w:val="24"/>
-                <w:lang w:val="en-US" w:eastAsia="ja-JP" w:bidi="ar-SA"/>
-              </w:rPr>
+              <w:rPr/>
+              <w:t>Jovan.Bjegovic</w:t>
             </w:r>
           </w:p>
         </w:tc>
@@ -1238,6 +1210,7 @@
                 <w:szCs w:val="24"/>
                 <w:lang w:val="en-US" w:eastAsia="ja-JP" w:bidi="ar-SA"/>
               </w:rPr>
+              <w:t>Devops I dorada gresaka(krajnja verzija)</w:t>
             </w:r>
           </w:p>
         </w:tc>
@@ -1269,16 +1242,7 @@
               </w:rPr>
             </w:pPr>
             <w:r>
-              <w:rPr>
-                <w:rFonts w:eastAsia="游明朝" w:cs=""/>
-                <w:b/>
-                <w:bCs/>
-                <w:kern w:val="2"/>
-                <w:sz w:val="24"/>
-                <w:szCs w:val="24"/>
-                <w:lang w:val="en-US" w:eastAsia="ja-JP" w:bidi="ar-SA"/>
-              </w:rPr>
-              <w:t>1.5</w:t>
+              <w:rPr/>
             </w:r>
           </w:p>
         </w:tc>

</xml_diff>